<commit_message>
feat(logic): 完成wxbot主动和被动向wxbox提交用户profile，以及完成wxbox的client status view
</commit_message>
<xml_diff>
--- a/docs/PC微信v3.5.0.46改动.docx
+++ b/docs/PC微信v3.5.0.46改动.docx
@@ -8174,11 +8174,6 @@
       </w:r>
     </w:p>
     <w:p>
-      <w:pPr>
-        <w:rPr>
-          <w:rFonts w:hint="eastAsia"/>
-        </w:rPr>
-      </w:pPr>
       <w:r>
         <w:rPr>
           <w:rFonts w:hint="eastAsia"/>
@@ -8193,9 +8188,6 @@
     <w:p>
       <w:pPr>
         <w:pStyle w:val="2"/>
-        <w:rPr>
-          <w:rFonts w:hint="eastAsia"/>
-        </w:rPr>
       </w:pPr>
       <w:proofErr w:type="spellStart"/>
       <w:r>
@@ -8204,11 +8196,6 @@
       <w:proofErr w:type="spellEnd"/>
     </w:p>
     <w:p>
-      <w:pPr>
-        <w:rPr>
-          <w:rFonts w:hint="eastAsia"/>
-        </w:rPr>
-      </w:pPr>
       <w:r>
         <w:rPr>
           <w:rFonts w:hint="eastAsia"/>
@@ -8225,9 +8212,6 @@
     <w:p>
       <w:pPr>
         <w:pStyle w:val="3"/>
-        <w:rPr>
-          <w:rFonts w:hint="eastAsia"/>
-        </w:rPr>
       </w:pPr>
       <w:r>
         <w:rPr>
@@ -8237,11 +8221,6 @@
       </w:r>
     </w:p>
     <w:p>
-      <w:pPr>
-        <w:rPr>
-          <w:rFonts w:hint="eastAsia"/>
-        </w:rPr>
-      </w:pPr>
       <w:r>
         <w:rPr>
           <w:rFonts w:hint="eastAsia"/>
@@ -8249,8 +8228,6 @@
         <w:tab/>
         <w:t>wechatwin.dll:$</w:t>
       </w:r>
-      <w:bookmarkStart w:id="1" w:name="_GoBack"/>
-      <w:bookmarkEnd w:id="1"/>
       <w:r>
         <w:t>301D25</w:t>
       </w:r>
@@ -8258,9 +8235,6 @@
     <w:p>
       <w:pPr>
         <w:pStyle w:val="2"/>
-        <w:rPr>
-          <w:rFonts w:hint="eastAsia"/>
-        </w:rPr>
       </w:pPr>
       <w:proofErr w:type="spellStart"/>
       <w:r>
@@ -8269,11 +8243,6 @@
       <w:proofErr w:type="spellEnd"/>
     </w:p>
     <w:p>
-      <w:pPr>
-        <w:rPr>
-          <w:rFonts w:hint="eastAsia"/>
-        </w:rPr>
-      </w:pPr>
       <w:r>
         <w:rPr>
           <w:rFonts w:hint="eastAsia"/>
@@ -8290,9 +8259,6 @@
     <w:p>
       <w:pPr>
         <w:pStyle w:val="3"/>
-        <w:rPr>
-          <w:rFonts w:hint="eastAsia"/>
-        </w:rPr>
       </w:pPr>
       <w:r>
         <w:rPr>
@@ -8302,11 +8268,6 @@
       </w:r>
     </w:p>
     <w:p>
-      <w:pPr>
-        <w:rPr>
-          <w:rFonts w:hint="eastAsia"/>
-        </w:rPr>
-      </w:pPr>
       <w:r>
         <w:rPr>
           <w:rFonts w:hint="eastAsia"/>
@@ -8474,6 +8435,11 @@
       </w:r>
     </w:p>
     <w:p>
+      <w:pPr>
+        <w:rPr>
+          <w:rFonts w:hint="eastAsia"/>
+        </w:rPr>
+      </w:pPr>
       <w:r>
         <w:rPr>
           <w:rFonts w:hint="eastAsia"/>
@@ -8521,7 +8487,194 @@
         <w:t>，具体还没有做记录。</w:t>
       </w:r>
     </w:p>
-    <w:p/>
+    <w:p>
+      <w:r>
+        <w:rPr>
+          <w:rFonts w:hint="eastAsia"/>
+        </w:rPr>
+        <w:tab/>
+      </w:r>
+      <w:proofErr w:type="spellStart"/>
+      <w:r>
+        <w:rPr>
+          <w:rFonts w:hint="eastAsia"/>
+        </w:rPr>
+        <w:t>context+offset</w:t>
+      </w:r>
+      <w:proofErr w:type="spellEnd"/>
+      <w:r>
+        <w:rPr>
+          <w:rFonts w:hint="eastAsia"/>
+        </w:rPr>
+        <w:t xml:space="preserve"> 0xBC</w:t>
+      </w:r>
+      <w:r>
+        <w:rPr>
+          <w:rFonts w:hint="eastAsia"/>
+        </w:rPr>
+        <w:t>：</w:t>
+      </w:r>
+      <w:r>
+        <w:rPr>
+          <w:rFonts w:hint="eastAsia"/>
+        </w:rPr>
+        <w:t>用户</w:t>
+      </w:r>
+      <w:bookmarkStart w:id="1" w:name="_GoBack"/>
+      <w:bookmarkEnd w:id="1"/>
+      <w:r>
+        <w:rPr>
+          <w:rFonts w:hint="eastAsia"/>
+        </w:rPr>
+        <w:t>昵称</w:t>
+      </w:r>
+    </w:p>
+    <w:p>
+      <w:r>
+        <w:rPr>
+          <w:rFonts w:hint="eastAsia"/>
+        </w:rPr>
+        <w:tab/>
+      </w:r>
+      <w:proofErr w:type="spellStart"/>
+      <w:r>
+        <w:t>context</w:t>
+      </w:r>
+      <w:r>
+        <w:rPr>
+          <w:rFonts w:hint="eastAsia"/>
+        </w:rPr>
+        <w:t>+offset</w:t>
+      </w:r>
+      <w:proofErr w:type="spellEnd"/>
+      <w:r>
+        <w:rPr>
+          <w:rFonts w:hint="eastAsia"/>
+        </w:rPr>
+        <w:t xml:space="preserve"> 0x508</w:t>
+      </w:r>
+      <w:r>
+        <w:rPr>
+          <w:rFonts w:hint="eastAsia"/>
+        </w:rPr>
+        <w:t>：登录的微信号，如果首字节为</w:t>
+      </w:r>
+      <w:r>
+        <w:rPr>
+          <w:rFonts w:hint="eastAsia"/>
+        </w:rPr>
+        <w:t>0</w:t>
+      </w:r>
+      <w:r>
+        <w:rPr>
+          <w:rFonts w:hint="eastAsia"/>
+        </w:rPr>
+        <w:t>说明退出登录</w:t>
+      </w:r>
+    </w:p>
+    <w:p>
+      <w:r>
+        <w:rPr>
+          <w:rFonts w:hint="eastAsia"/>
+        </w:rPr>
+        <w:tab/>
+      </w:r>
+      <w:r>
+        <w:rPr>
+          <w:rFonts w:hint="eastAsia"/>
+        </w:rPr>
+        <w:t>【用上面微信号的方法来判断，减少依赖的数据】</w:t>
+      </w:r>
+      <w:proofErr w:type="spellStart"/>
+      <w:r>
+        <w:t>context</w:t>
+      </w:r>
+      <w:r>
+        <w:rPr>
+          <w:rFonts w:hint="eastAsia"/>
+        </w:rPr>
+        <w:t>+offset</w:t>
+      </w:r>
+      <w:proofErr w:type="spellEnd"/>
+      <w:r>
+        <w:rPr>
+          <w:rFonts w:hint="eastAsia"/>
+        </w:rPr>
+        <w:t xml:space="preserve"> 0x5A4</w:t>
+      </w:r>
+      <w:r>
+        <w:rPr>
+          <w:rFonts w:hint="eastAsia"/>
+        </w:rPr>
+        <w:t>：为</w:t>
+      </w:r>
+      <w:r>
+        <w:rPr>
+          <w:rFonts w:hint="eastAsia"/>
+        </w:rPr>
+        <w:t>1</w:t>
+      </w:r>
+      <w:r>
+        <w:rPr>
+          <w:rFonts w:hint="eastAsia"/>
+        </w:rPr>
+        <w:t>表示已经登录，为</w:t>
+      </w:r>
+      <w:r>
+        <w:rPr>
+          <w:rFonts w:hint="eastAsia"/>
+        </w:rPr>
+        <w:t>0</w:t>
+      </w:r>
+      <w:r>
+        <w:rPr>
+          <w:rFonts w:hint="eastAsia"/>
+        </w:rPr>
+        <w:t>表示未登录</w:t>
+      </w:r>
+    </w:p>
+    <w:p>
+      <w:r>
+        <w:rPr>
+          <w:rFonts w:hint="eastAsia"/>
+        </w:rPr>
+        <w:tab/>
+      </w:r>
+      <w:proofErr w:type="spellStart"/>
+      <w:r>
+        <w:rPr>
+          <w:rFonts w:hint="eastAsia"/>
+        </w:rPr>
+        <w:t>context+offset</w:t>
+      </w:r>
+      <w:proofErr w:type="spellEnd"/>
+      <w:r>
+        <w:rPr>
+          <w:rFonts w:hint="eastAsia"/>
+        </w:rPr>
+        <w:t xml:space="preserve"> 0x520</w:t>
+      </w:r>
+      <w:r>
+        <w:rPr>
+          <w:rFonts w:hint="eastAsia"/>
+        </w:rPr>
+        <w:t>：存放</w:t>
+      </w:r>
+      <w:proofErr w:type="spellStart"/>
+      <w:r>
+        <w:rPr>
+          <w:rFonts w:hint="eastAsia"/>
+        </w:rPr>
+        <w:t>wxid</w:t>
+      </w:r>
+      <w:proofErr w:type="spellEnd"/>
+      <w:r>
+        <w:rPr>
+          <w:rFonts w:hint="eastAsia"/>
+        </w:rPr>
+        <w:t>字符串地址</w:t>
+      </w:r>
+    </w:p>
     <w:sectPr>
       <w:pgSz w:w="23814" w:h="16839" w:orient="landscape" w:code="8"/>
       <w:pgMar w:top="1800" w:right="1440" w:bottom="1800" w:left="1440" w:header="851" w:footer="992" w:gutter="0"/>
@@ -8582,7 +8735,7 @@
             <w:noProof/>
             <w:lang w:val="zh-CN"/>
           </w:rPr>
-          <w:t>14</w:t>
+          <w:t>15</w:t>
         </w:r>
         <w:r>
           <w:fldChar w:fldCharType="end"/>
@@ -13271,7 +13424,7 @@
   <w:style w:type="paragraph" w:default="1" w:styleId="a">
     <w:name w:val="Normal"/>
     <w:qFormat/>
-    <w:rsid w:val="00346321"/>
+    <w:rsid w:val="00D347D8"/>
     <w:pPr>
       <w:widowControl w:val="0"/>
       <w:jc w:val="both"/>
@@ -14154,7 +14307,7 @@
   <w:style w:type="paragraph" w:default="1" w:styleId="a">
     <w:name w:val="Normal"/>
     <w:qFormat/>
-    <w:rsid w:val="00346321"/>
+    <w:rsid w:val="00D347D8"/>
     <w:pPr>
       <w:widowControl w:val="0"/>
       <w:jc w:val="both"/>

</xml_diff>